<commit_message>
PPDM Module Development Wireframe
</commit_message>
<xml_diff>
--- a/documents/PPDM Module Creation Guidelines.docx
+++ b/documents/PPDM Module Creation Guidelines.docx
@@ -48,30 +48,33 @@
           <w:lang w:val="en-US"/>
         </w:rPr>
       </w:pPr>
+      <w:proofErr w:type="spellStart"/>
       <w:r>
         <w:rPr>
           <w:lang w:val="en-US"/>
         </w:rPr>
         <w:t>odoo_template</w:t>
       </w:r>
-      <w:r>
-        <w:rPr>
-          <w:lang w:val="en-US"/>
-        </w:rPr>
-        <w:tab/>
-      </w:r>
-      <w:r>
-        <w:rPr>
-          <w:lang w:val="en-US"/>
-        </w:rPr>
-        <w:tab/>
-      </w:r>
-      <w:r>
-        <w:rPr>
-          <w:lang w:val="en-US"/>
-        </w:rPr>
-        <w:tab/>
-      </w:r>
+      <w:proofErr w:type="spellEnd"/>
+      <w:r>
+        <w:rPr>
+          <w:lang w:val="en-US"/>
+        </w:rPr>
+        <w:tab/>
+      </w:r>
+      <w:r>
+        <w:rPr>
+          <w:lang w:val="en-US"/>
+        </w:rPr>
+        <w:tab/>
+      </w:r>
+      <w:r>
+        <w:rPr>
+          <w:lang w:val="en-US"/>
+        </w:rPr>
+        <w:tab/>
+      </w:r>
+      <w:proofErr w:type="spellStart"/>
       <w:r>
         <w:rPr>
           <w:highlight w:val="yellow"/>
@@ -85,6 +88,7 @@
         </w:rPr>
         <w:t>_module</w:t>
       </w:r>
+      <w:proofErr w:type="spellEnd"/>
     </w:p>
     <w:p>
       <w:pPr>
@@ -477,12 +481,22 @@
       <w:r>
         <w:t xml:space="preserve"> </w:t>
       </w:r>
-      <w:r>
-        <w:rPr>
-          <w:lang w:val="en-US"/>
-        </w:rPr>
-        <w:t>ir.model.access</w:t>
-      </w:r>
+      <w:proofErr w:type="spellStart"/>
+      <w:proofErr w:type="gramStart"/>
+      <w:r>
+        <w:rPr>
+          <w:lang w:val="en-US"/>
+        </w:rPr>
+        <w:t>ir.model</w:t>
+      </w:r>
+      <w:proofErr w:type="gramEnd"/>
+      <w:r>
+        <w:rPr>
+          <w:lang w:val="en-US"/>
+        </w:rPr>
+        <w:t>.access</w:t>
+      </w:r>
+      <w:proofErr w:type="spellEnd"/>
     </w:p>
     <w:p>
       <w:pPr>
@@ -653,8 +667,16 @@
         <w:rPr>
           <w:lang w:val="en-US"/>
         </w:rPr>
-        <w:t xml:space="preserve"> nos</w:t>
-      </w:r>
+        <w:t xml:space="preserve"> </w:t>
+      </w:r>
+      <w:proofErr w:type="spellStart"/>
+      <w:r>
+        <w:rPr>
+          <w:lang w:val="en-US"/>
+        </w:rPr>
+        <w:t>nos</w:t>
+      </w:r>
+      <w:proofErr w:type="spellEnd"/>
     </w:p>
     <w:p>
       <w:pPr>
@@ -702,8 +724,16 @@
           <w:lang w:val="en-US"/>
         </w:rPr>
         <w:tab/>
-        <w:t>2 nos</w:t>
-      </w:r>
+        <w:t xml:space="preserve">2 </w:t>
+      </w:r>
+      <w:proofErr w:type="spellStart"/>
+      <w:r>
+        <w:rPr>
+          <w:lang w:val="en-US"/>
+        </w:rPr>
+        <w:t>nos</w:t>
+      </w:r>
+      <w:proofErr w:type="spellEnd"/>
     </w:p>
     <w:p>
       <w:pPr>
@@ -716,18 +746,21 @@
           <w:lang w:val="en-US"/>
         </w:rPr>
       </w:pPr>
+      <w:proofErr w:type="spellStart"/>
       <w:r>
         <w:rPr>
           <w:lang w:val="en-US"/>
         </w:rPr>
         <w:t>OdooModuleOdooTable</w:t>
       </w:r>
-      <w:r>
-        <w:rPr>
-          <w:lang w:val="en-US"/>
-        </w:rPr>
-        <w:tab/>
-      </w:r>
+      <w:proofErr w:type="spellEnd"/>
+      <w:r>
+        <w:rPr>
+          <w:lang w:val="en-US"/>
+        </w:rPr>
+        <w:tab/>
+      </w:r>
+      <w:proofErr w:type="spellStart"/>
       <w:r>
         <w:rPr>
           <w:highlight w:val="green"/>
@@ -754,6 +787,7 @@
         </w:rPr>
         <w:t>Table</w:t>
       </w:r>
+      <w:proofErr w:type="spellEnd"/>
       <w:r>
         <w:rPr>
           <w:lang w:val="en-US"/>
@@ -785,23 +819,31 @@
           <w:lang w:val="en-US"/>
         </w:rPr>
       </w:pPr>
+      <w:proofErr w:type="spellStart"/>
       <w:r>
         <w:rPr>
           <w:lang w:val="en-US"/>
         </w:rPr>
         <w:t>group_odoorole</w:t>
       </w:r>
-      <w:r>
-        <w:rPr>
-          <w:lang w:val="en-US"/>
-        </w:rPr>
-        <w:tab/>
-      </w:r>
-      <w:r>
-        <w:rPr>
-          <w:lang w:val="en-US"/>
-        </w:rPr>
-        <w:tab/>
+      <w:proofErr w:type="spellEnd"/>
+      <w:r>
+        <w:rPr>
+          <w:lang w:val="en-US"/>
+        </w:rPr>
+        <w:tab/>
+      </w:r>
+      <w:r>
+        <w:rPr>
+          <w:lang w:val="en-US"/>
+        </w:rPr>
+        <w:tab/>
+      </w:r>
+      <w:proofErr w:type="spellStart"/>
+      <w:r>
+        <w:rPr>
+          <w:lang w:val="en-US"/>
+        </w:rPr>
         <w:t>group_</w:t>
       </w:r>
       <w:r>
@@ -818,25 +860,34 @@
         </w:rPr>
         <w:t>admin</w:t>
       </w:r>
-      <w:r>
-        <w:rPr>
-          <w:lang w:val="en-US"/>
-        </w:rPr>
-        <w:tab/>
-      </w:r>
-      <w:r>
-        <w:rPr>
-          <w:lang w:val="en-US"/>
-        </w:rPr>
-        <w:tab/>
-      </w:r>
-      <w:r>
-        <w:rPr>
-          <w:lang w:val="en-US"/>
-        </w:rPr>
-        <w:tab/>
-        <w:t>2 nos</w:t>
-      </w:r>
+      <w:proofErr w:type="spellEnd"/>
+      <w:r>
+        <w:rPr>
+          <w:lang w:val="en-US"/>
+        </w:rPr>
+        <w:tab/>
+      </w:r>
+      <w:r>
+        <w:rPr>
+          <w:lang w:val="en-US"/>
+        </w:rPr>
+        <w:tab/>
+      </w:r>
+      <w:r>
+        <w:rPr>
+          <w:lang w:val="en-US"/>
+        </w:rPr>
+        <w:tab/>
+        <w:t xml:space="preserve">2 </w:t>
+      </w:r>
+      <w:proofErr w:type="spellStart"/>
+      <w:r>
+        <w:rPr>
+          <w:lang w:val="en-US"/>
+        </w:rPr>
+        <w:t>nos</w:t>
+      </w:r>
+      <w:proofErr w:type="spellEnd"/>
     </w:p>
     <w:p>
       <w:pPr>
@@ -931,30 +982,33 @@
           <w:lang w:val="en-US"/>
         </w:rPr>
       </w:pPr>
+      <w:proofErr w:type="spellStart"/>
       <w:r>
         <w:rPr>
           <w:lang w:val="en-US"/>
         </w:rPr>
         <w:t>odootable</w:t>
       </w:r>
-      <w:r>
-        <w:rPr>
-          <w:lang w:val="en-US"/>
-        </w:rPr>
-        <w:tab/>
-      </w:r>
-      <w:r>
-        <w:rPr>
-          <w:lang w:val="en-US"/>
-        </w:rPr>
-        <w:tab/>
-      </w:r>
-      <w:r>
-        <w:rPr>
-          <w:lang w:val="en-US"/>
-        </w:rPr>
-        <w:tab/>
-      </w:r>
+      <w:proofErr w:type="spellEnd"/>
+      <w:r>
+        <w:rPr>
+          <w:lang w:val="en-US"/>
+        </w:rPr>
+        <w:tab/>
+      </w:r>
+      <w:r>
+        <w:rPr>
+          <w:lang w:val="en-US"/>
+        </w:rPr>
+        <w:tab/>
+      </w:r>
+      <w:r>
+        <w:rPr>
+          <w:lang w:val="en-US"/>
+        </w:rPr>
+        <w:tab/>
+      </w:r>
+      <w:proofErr w:type="spellStart"/>
       <w:r>
         <w:rPr>
           <w:highlight w:val="cyan"/>
@@ -968,31 +1022,40 @@
         </w:rPr>
         <w:t>table</w:t>
       </w:r>
-      <w:r>
-        <w:rPr>
-          <w:lang w:val="en-US"/>
-        </w:rPr>
-        <w:tab/>
-      </w:r>
-      <w:r>
-        <w:rPr>
-          <w:lang w:val="en-US"/>
-        </w:rPr>
-        <w:tab/>
-      </w:r>
-      <w:r>
-        <w:rPr>
-          <w:lang w:val="en-US"/>
-        </w:rPr>
-        <w:tab/>
-      </w:r>
-      <w:r>
-        <w:rPr>
-          <w:lang w:val="en-US"/>
-        </w:rPr>
-        <w:tab/>
-        <w:t>17 nos</w:t>
-      </w:r>
+      <w:proofErr w:type="spellEnd"/>
+      <w:r>
+        <w:rPr>
+          <w:lang w:val="en-US"/>
+        </w:rPr>
+        <w:tab/>
+      </w:r>
+      <w:r>
+        <w:rPr>
+          <w:lang w:val="en-US"/>
+        </w:rPr>
+        <w:tab/>
+      </w:r>
+      <w:r>
+        <w:rPr>
+          <w:lang w:val="en-US"/>
+        </w:rPr>
+        <w:tab/>
+      </w:r>
+      <w:r>
+        <w:rPr>
+          <w:lang w:val="en-US"/>
+        </w:rPr>
+        <w:tab/>
+        <w:t xml:space="preserve">17 </w:t>
+      </w:r>
+      <w:proofErr w:type="spellStart"/>
+      <w:r>
+        <w:rPr>
+          <w:lang w:val="en-US"/>
+        </w:rPr>
+        <w:t>nos</w:t>
+      </w:r>
+      <w:proofErr w:type="spellEnd"/>
     </w:p>
     <w:p>
       <w:pPr>
@@ -1005,30 +1068,33 @@
           <w:lang w:val="en-US"/>
         </w:rPr>
       </w:pPr>
+      <w:proofErr w:type="spellStart"/>
       <w:r>
         <w:rPr>
           <w:lang w:val="en-US"/>
         </w:rPr>
         <w:t>odoomodule</w:t>
       </w:r>
-      <w:r>
-        <w:rPr>
-          <w:lang w:val="en-US"/>
-        </w:rPr>
-        <w:tab/>
-      </w:r>
-      <w:r>
-        <w:rPr>
-          <w:lang w:val="en-US"/>
-        </w:rPr>
-        <w:tab/>
-      </w:r>
-      <w:r>
-        <w:rPr>
-          <w:lang w:val="en-US"/>
-        </w:rPr>
-        <w:tab/>
-      </w:r>
+      <w:proofErr w:type="spellEnd"/>
+      <w:r>
+        <w:rPr>
+          <w:lang w:val="en-US"/>
+        </w:rPr>
+        <w:tab/>
+      </w:r>
+      <w:r>
+        <w:rPr>
+          <w:lang w:val="en-US"/>
+        </w:rPr>
+        <w:tab/>
+      </w:r>
+      <w:r>
+        <w:rPr>
+          <w:lang w:val="en-US"/>
+        </w:rPr>
+        <w:tab/>
+      </w:r>
+      <w:proofErr w:type="spellStart"/>
       <w:r>
         <w:rPr>
           <w:highlight w:val="yellow"/>
@@ -1042,31 +1108,40 @@
         </w:rPr>
         <w:t>module</w:t>
       </w:r>
-      <w:r>
-        <w:rPr>
-          <w:lang w:val="en-US"/>
-        </w:rPr>
-        <w:tab/>
-      </w:r>
-      <w:r>
-        <w:rPr>
-          <w:lang w:val="en-US"/>
-        </w:rPr>
-        <w:tab/>
-      </w:r>
-      <w:r>
-        <w:rPr>
-          <w:lang w:val="en-US"/>
-        </w:rPr>
-        <w:tab/>
-      </w:r>
-      <w:r>
-        <w:rPr>
-          <w:lang w:val="en-US"/>
-        </w:rPr>
-        <w:tab/>
-        <w:t>15 nos</w:t>
-      </w:r>
+      <w:proofErr w:type="spellEnd"/>
+      <w:r>
+        <w:rPr>
+          <w:lang w:val="en-US"/>
+        </w:rPr>
+        <w:tab/>
+      </w:r>
+      <w:r>
+        <w:rPr>
+          <w:lang w:val="en-US"/>
+        </w:rPr>
+        <w:tab/>
+      </w:r>
+      <w:r>
+        <w:rPr>
+          <w:lang w:val="en-US"/>
+        </w:rPr>
+        <w:tab/>
+      </w:r>
+      <w:r>
+        <w:rPr>
+          <w:lang w:val="en-US"/>
+        </w:rPr>
+        <w:tab/>
+        <w:t xml:space="preserve">15 </w:t>
+      </w:r>
+      <w:proofErr w:type="spellStart"/>
+      <w:r>
+        <w:rPr>
+          <w:lang w:val="en-US"/>
+        </w:rPr>
+        <w:t>nos</w:t>
+      </w:r>
+      <w:proofErr w:type="spellEnd"/>
     </w:p>
     <w:p>
       <w:pPr>
@@ -1079,30 +1154,33 @@
           <w:lang w:val="en-US"/>
         </w:rPr>
       </w:pPr>
+      <w:proofErr w:type="spellStart"/>
       <w:r>
         <w:rPr>
           <w:lang w:val="en-US"/>
         </w:rPr>
         <w:t>odoorole</w:t>
       </w:r>
-      <w:r>
-        <w:rPr>
-          <w:lang w:val="en-US"/>
-        </w:rPr>
-        <w:tab/>
-      </w:r>
-      <w:r>
-        <w:rPr>
-          <w:lang w:val="en-US"/>
-        </w:rPr>
-        <w:tab/>
-      </w:r>
-      <w:r>
-        <w:rPr>
-          <w:lang w:val="en-US"/>
-        </w:rPr>
-        <w:tab/>
-      </w:r>
+      <w:proofErr w:type="spellEnd"/>
+      <w:r>
+        <w:rPr>
+          <w:lang w:val="en-US"/>
+        </w:rPr>
+        <w:tab/>
+      </w:r>
+      <w:r>
+        <w:rPr>
+          <w:lang w:val="en-US"/>
+        </w:rPr>
+        <w:tab/>
+      </w:r>
+      <w:r>
+        <w:rPr>
+          <w:lang w:val="en-US"/>
+        </w:rPr>
+        <w:tab/>
+      </w:r>
+      <w:proofErr w:type="spellStart"/>
       <w:r>
         <w:rPr>
           <w:highlight w:val="magenta"/>
@@ -1117,31 +1195,40 @@
         </w:rPr>
         <w:t>admin</w:t>
       </w:r>
-      <w:r>
-        <w:rPr>
-          <w:lang w:val="en-US"/>
-        </w:rPr>
-        <w:tab/>
-      </w:r>
-      <w:r>
-        <w:rPr>
-          <w:lang w:val="en-US"/>
-        </w:rPr>
-        <w:tab/>
-      </w:r>
-      <w:r>
-        <w:rPr>
-          <w:lang w:val="en-US"/>
-        </w:rPr>
-        <w:tab/>
-      </w:r>
-      <w:r>
-        <w:rPr>
-          <w:lang w:val="en-US"/>
-        </w:rPr>
-        <w:tab/>
-        <w:t>2 nos</w:t>
-      </w:r>
+      <w:proofErr w:type="spellEnd"/>
+      <w:r>
+        <w:rPr>
+          <w:lang w:val="en-US"/>
+        </w:rPr>
+        <w:tab/>
+      </w:r>
+      <w:r>
+        <w:rPr>
+          <w:lang w:val="en-US"/>
+        </w:rPr>
+        <w:tab/>
+      </w:r>
+      <w:r>
+        <w:rPr>
+          <w:lang w:val="en-US"/>
+        </w:rPr>
+        <w:tab/>
+      </w:r>
+      <w:r>
+        <w:rPr>
+          <w:lang w:val="en-US"/>
+        </w:rPr>
+        <w:tab/>
+        <w:t xml:space="preserve">2 </w:t>
+      </w:r>
+      <w:proofErr w:type="spellStart"/>
+      <w:r>
+        <w:rPr>
+          <w:lang w:val="en-US"/>
+        </w:rPr>
+        <w:t>nos</w:t>
+      </w:r>
+      <w:proofErr w:type="spellEnd"/>
     </w:p>
     <w:p>
       <w:pPr>
@@ -1220,8 +1307,16 @@
           <w:lang w:val="en-US"/>
         </w:rPr>
         <w:tab/>
-        <w:t>3 nos</w:t>
-      </w:r>
+        <w:t xml:space="preserve">3 </w:t>
+      </w:r>
+      <w:proofErr w:type="spellStart"/>
+      <w:r>
+        <w:rPr>
+          <w:lang w:val="en-US"/>
+        </w:rPr>
+        <w:t>nos</w:t>
+      </w:r>
+      <w:proofErr w:type="spellEnd"/>
     </w:p>
     <w:p>
       <w:pPr>
@@ -1230,6 +1325,698 @@
           <w:lang w:val="en-US"/>
         </w:rPr>
       </w:pPr>
+    </w:p>
+    <w:p>
+      <w:pPr>
+        <w:rPr>
+          <w:lang w:val="en-US"/>
+        </w:rPr>
+      </w:pPr>
+      <w:r>
+        <w:rPr>
+          <w:lang w:val="en-US"/>
+        </w:rPr>
+        <w:br w:type="page"/>
+      </w:r>
+    </w:p>
+    <w:p>
+      <w:pPr>
+        <w:pStyle w:val="ListParagraph"/>
+        <w:rPr>
+          <w:lang w:val="en-US"/>
+        </w:rPr>
+      </w:pPr>
+      <w:r>
+        <w:rPr>
+          <w:lang w:val="en-US"/>
+        </w:rPr>
+        <w:lastRenderedPageBreak/>
+        <w:t>PPDM Models</w:t>
+      </w:r>
+    </w:p>
+    <w:tbl>
+      <w:tblPr>
+        <w:tblStyle w:val="TableGrid"/>
+        <w:tblW w:w="0" w:type="auto"/>
+        <w:tblInd w:w="720" w:type="dxa"/>
+        <w:tblLook w:val="04A0" w:firstRow="1" w:lastRow="0" w:firstColumn="1" w:lastColumn="0" w:noHBand="0" w:noVBand="1"/>
+      </w:tblPr>
+      <w:tblGrid>
+        <w:gridCol w:w="2042"/>
+        <w:gridCol w:w="3348"/>
+        <w:gridCol w:w="2605"/>
+      </w:tblGrid>
+      <w:tr>
+        <w:tc>
+          <w:tcPr>
+            <w:tcW w:w="2042" w:type="dxa"/>
+          </w:tcPr>
+          <w:p>
+            <w:pPr>
+              <w:pStyle w:val="ListParagraph"/>
+              <w:ind w:left="0"/>
+              <w:rPr>
+                <w:lang w:val="en-US"/>
+              </w:rPr>
+            </w:pPr>
+            <w:r>
+              <w:rPr>
+                <w:lang w:val="en-US"/>
+              </w:rPr>
+              <w:t>Table Name</w:t>
+            </w:r>
+          </w:p>
+        </w:tc>
+        <w:tc>
+          <w:tcPr>
+            <w:tcW w:w="3348" w:type="dxa"/>
+          </w:tcPr>
+          <w:p>
+            <w:pPr>
+              <w:pStyle w:val="ListParagraph"/>
+              <w:ind w:left="0"/>
+              <w:rPr>
+                <w:lang w:val="en-US"/>
+              </w:rPr>
+            </w:pPr>
+            <w:r>
+              <w:rPr>
+                <w:lang w:val="en-US"/>
+              </w:rPr>
+              <w:t>Model name</w:t>
+            </w:r>
+          </w:p>
+        </w:tc>
+        <w:tc>
+          <w:tcPr>
+            <w:tcW w:w="2605" w:type="dxa"/>
+          </w:tcPr>
+          <w:p>
+            <w:pPr>
+              <w:pStyle w:val="ListParagraph"/>
+              <w:ind w:left="0"/>
+              <w:rPr>
+                <w:lang w:val="en-US"/>
+              </w:rPr>
+            </w:pPr>
+            <w:r>
+              <w:rPr>
+                <w:lang w:val="en-US"/>
+              </w:rPr>
+              <w:t>Fields: Type</w:t>
+            </w:r>
+          </w:p>
+        </w:tc>
+      </w:tr>
+      <w:tr>
+        <w:tc>
+          <w:tcPr>
+            <w:tcW w:w="2042" w:type="dxa"/>
+          </w:tcPr>
+          <w:p>
+            <w:pPr>
+              <w:pStyle w:val="ListParagraph"/>
+              <w:ind w:left="0"/>
+              <w:rPr>
+                <w:lang w:val="en-US"/>
+              </w:rPr>
+            </w:pPr>
+            <w:r>
+              <w:rPr>
+                <w:lang w:val="en-US"/>
+              </w:rPr>
+              <w:t>Website</w:t>
+            </w:r>
+          </w:p>
+        </w:tc>
+        <w:tc>
+          <w:tcPr>
+            <w:tcW w:w="3348" w:type="dxa"/>
+          </w:tcPr>
+          <w:p>
+            <w:pPr>
+              <w:pStyle w:val="ListParagraph"/>
+              <w:ind w:left="0"/>
+              <w:rPr>
+                <w:lang w:val="en-US"/>
+              </w:rPr>
+            </w:pPr>
+            <w:proofErr w:type="spellStart"/>
+            <w:r>
+              <w:rPr>
+                <w:lang w:val="en-US"/>
+              </w:rPr>
+              <w:t>ppdmmodule_websitetable</w:t>
+            </w:r>
+            <w:proofErr w:type="spellEnd"/>
+          </w:p>
+        </w:tc>
+        <w:tc>
+          <w:tcPr>
+            <w:tcW w:w="2605" w:type="dxa"/>
+          </w:tcPr>
+          <w:p>
+            <w:pPr>
+              <w:pStyle w:val="ListParagraph"/>
+              <w:ind w:left="0"/>
+              <w:rPr>
+                <w:lang w:val="en-US"/>
+              </w:rPr>
+            </w:pPr>
+            <w:proofErr w:type="spellStart"/>
+            <w:proofErr w:type="gramStart"/>
+            <w:r>
+              <w:rPr>
+                <w:lang w:val="en-US"/>
+              </w:rPr>
+              <w:t>SiteName:Text</w:t>
+            </w:r>
+            <w:proofErr w:type="spellEnd"/>
+            <w:proofErr w:type="gramEnd"/>
+          </w:p>
+        </w:tc>
+      </w:tr>
+      <w:tr>
+        <w:tc>
+          <w:tcPr>
+            <w:tcW w:w="2042" w:type="dxa"/>
+          </w:tcPr>
+          <w:p>
+            <w:pPr>
+              <w:pStyle w:val="ListParagraph"/>
+              <w:ind w:left="0"/>
+              <w:rPr>
+                <w:lang w:val="en-US"/>
+              </w:rPr>
+            </w:pPr>
+            <w:proofErr w:type="spellStart"/>
+            <w:r>
+              <w:rPr>
+                <w:lang w:val="en-US"/>
+              </w:rPr>
+              <w:t>CookieCategory</w:t>
+            </w:r>
+            <w:proofErr w:type="spellEnd"/>
+          </w:p>
+        </w:tc>
+        <w:tc>
+          <w:tcPr>
+            <w:tcW w:w="3348" w:type="dxa"/>
+          </w:tcPr>
+          <w:p>
+            <w:pPr>
+              <w:pStyle w:val="ListParagraph"/>
+              <w:ind w:left="0"/>
+              <w:rPr>
+                <w:lang w:val="en-US"/>
+              </w:rPr>
+            </w:pPr>
+            <w:proofErr w:type="spellStart"/>
+            <w:r>
+              <w:rPr>
+                <w:lang w:val="en-US"/>
+              </w:rPr>
+              <w:t>ppdmmodule_cookiecategorytable</w:t>
+            </w:r>
+            <w:proofErr w:type="spellEnd"/>
+          </w:p>
+        </w:tc>
+        <w:tc>
+          <w:tcPr>
+            <w:tcW w:w="2605" w:type="dxa"/>
+          </w:tcPr>
+          <w:p>
+            <w:pPr>
+              <w:pStyle w:val="ListParagraph"/>
+              <w:ind w:left="0"/>
+              <w:rPr>
+                <w:lang w:val="en-US"/>
+              </w:rPr>
+            </w:pPr>
+            <w:proofErr w:type="spellStart"/>
+            <w:proofErr w:type="gramStart"/>
+            <w:r>
+              <w:rPr>
+                <w:lang w:val="en-US"/>
+              </w:rPr>
+              <w:t>CookieCategoryName:Text</w:t>
+            </w:r>
+            <w:proofErr w:type="spellEnd"/>
+            <w:proofErr w:type="gramEnd"/>
+          </w:p>
+        </w:tc>
+      </w:tr>
+      <w:tr>
+        <w:tc>
+          <w:tcPr>
+            <w:tcW w:w="2042" w:type="dxa"/>
+          </w:tcPr>
+          <w:p>
+            <w:pPr>
+              <w:pStyle w:val="ListParagraph"/>
+              <w:ind w:left="0"/>
+              <w:rPr>
+                <w:lang w:val="en-US"/>
+              </w:rPr>
+            </w:pPr>
+            <w:r>
+              <w:rPr>
+                <w:lang w:val="en-US"/>
+              </w:rPr>
+              <w:t>Vendor</w:t>
+            </w:r>
+          </w:p>
+        </w:tc>
+        <w:tc>
+          <w:tcPr>
+            <w:tcW w:w="3348" w:type="dxa"/>
+          </w:tcPr>
+          <w:p>
+            <w:pPr>
+              <w:pStyle w:val="ListParagraph"/>
+              <w:ind w:left="0"/>
+              <w:rPr>
+                <w:lang w:val="en-US"/>
+              </w:rPr>
+            </w:pPr>
+            <w:proofErr w:type="spellStart"/>
+            <w:r>
+              <w:rPr>
+                <w:lang w:val="en-US"/>
+              </w:rPr>
+              <w:t>ppdmmodule_vendortable</w:t>
+            </w:r>
+            <w:proofErr w:type="spellEnd"/>
+          </w:p>
+        </w:tc>
+        <w:tc>
+          <w:tcPr>
+            <w:tcW w:w="2605" w:type="dxa"/>
+          </w:tcPr>
+          <w:p>
+            <w:pPr>
+              <w:pStyle w:val="ListParagraph"/>
+              <w:ind w:left="0"/>
+              <w:rPr>
+                <w:lang w:val="en-US"/>
+              </w:rPr>
+            </w:pPr>
+            <w:proofErr w:type="spellStart"/>
+            <w:proofErr w:type="gramStart"/>
+            <w:r>
+              <w:rPr>
+                <w:lang w:val="en-US"/>
+              </w:rPr>
+              <w:t>VendorName:Text</w:t>
+            </w:r>
+            <w:proofErr w:type="spellEnd"/>
+            <w:proofErr w:type="gramEnd"/>
+          </w:p>
+        </w:tc>
+      </w:tr>
+      <w:tr>
+        <w:tc>
+          <w:tcPr>
+            <w:tcW w:w="2042" w:type="dxa"/>
+          </w:tcPr>
+          <w:p>
+            <w:pPr>
+              <w:pStyle w:val="ListParagraph"/>
+              <w:ind w:left="0"/>
+              <w:rPr>
+                <w:lang w:val="en-US"/>
+              </w:rPr>
+            </w:pPr>
+            <w:proofErr w:type="spellStart"/>
+            <w:r>
+              <w:rPr>
+                <w:lang w:val="en-US"/>
+              </w:rPr>
+              <w:t>CookieData</w:t>
+            </w:r>
+            <w:proofErr w:type="spellEnd"/>
+          </w:p>
+        </w:tc>
+        <w:tc>
+          <w:tcPr>
+            <w:tcW w:w="3348" w:type="dxa"/>
+          </w:tcPr>
+          <w:p>
+            <w:pPr>
+              <w:pStyle w:val="ListParagraph"/>
+              <w:ind w:left="0"/>
+              <w:rPr>
+                <w:lang w:val="en-US"/>
+              </w:rPr>
+            </w:pPr>
+            <w:proofErr w:type="spellStart"/>
+            <w:r>
+              <w:rPr>
+                <w:lang w:val="en-US"/>
+              </w:rPr>
+              <w:t>ppdmmodule_cookiedatatable</w:t>
+            </w:r>
+            <w:proofErr w:type="spellEnd"/>
+          </w:p>
+        </w:tc>
+        <w:tc>
+          <w:tcPr>
+            <w:tcW w:w="2605" w:type="dxa"/>
+          </w:tcPr>
+          <w:p>
+            <w:pPr>
+              <w:pStyle w:val="ListParagraph"/>
+              <w:ind w:left="0"/>
+              <w:rPr>
+                <w:lang w:val="en-US"/>
+              </w:rPr>
+            </w:pPr>
+            <w:proofErr w:type="spellStart"/>
+            <w:proofErr w:type="gramStart"/>
+            <w:r>
+              <w:rPr>
+                <w:lang w:val="en-US"/>
+              </w:rPr>
+              <w:t>CookieName:Text</w:t>
+            </w:r>
+            <w:proofErr w:type="spellEnd"/>
+            <w:proofErr w:type="gramEnd"/>
+          </w:p>
+        </w:tc>
+      </w:tr>
+      <w:tr>
+        <w:tc>
+          <w:tcPr>
+            <w:tcW w:w="2042" w:type="dxa"/>
+          </w:tcPr>
+          <w:p>
+            <w:pPr>
+              <w:pStyle w:val="ListParagraph"/>
+              <w:ind w:left="0"/>
+              <w:rPr>
+                <w:lang w:val="en-US"/>
+              </w:rPr>
+            </w:pPr>
+            <w:proofErr w:type="spellStart"/>
+            <w:r>
+              <w:rPr>
+                <w:lang w:val="en-US"/>
+              </w:rPr>
+              <w:t>Cookie</w:t>
+            </w:r>
+            <w:r>
+              <w:rPr>
+                <w:lang w:val="en-US"/>
+              </w:rPr>
+              <w:t>Type</w:t>
+            </w:r>
+            <w:proofErr w:type="spellEnd"/>
+          </w:p>
+        </w:tc>
+        <w:tc>
+          <w:tcPr>
+            <w:tcW w:w="3348" w:type="dxa"/>
+          </w:tcPr>
+          <w:p>
+            <w:pPr>
+              <w:pStyle w:val="ListParagraph"/>
+              <w:ind w:left="0"/>
+              <w:rPr>
+                <w:lang w:val="en-US"/>
+              </w:rPr>
+            </w:pPr>
+            <w:proofErr w:type="spellStart"/>
+            <w:r>
+              <w:rPr>
+                <w:lang w:val="en-US"/>
+              </w:rPr>
+              <w:t>ppdmmodule_cookie</w:t>
+            </w:r>
+            <w:r>
+              <w:rPr>
+                <w:lang w:val="en-US"/>
+              </w:rPr>
+              <w:t>type</w:t>
+            </w:r>
+            <w:r>
+              <w:rPr>
+                <w:lang w:val="en-US"/>
+              </w:rPr>
+              <w:t>table</w:t>
+            </w:r>
+            <w:proofErr w:type="spellEnd"/>
+          </w:p>
+        </w:tc>
+        <w:tc>
+          <w:tcPr>
+            <w:tcW w:w="2605" w:type="dxa"/>
+          </w:tcPr>
+          <w:p>
+            <w:pPr>
+              <w:pStyle w:val="ListParagraph"/>
+              <w:ind w:left="0"/>
+              <w:rPr>
+                <w:lang w:val="en-US"/>
+              </w:rPr>
+            </w:pPr>
+            <w:proofErr w:type="spellStart"/>
+            <w:proofErr w:type="gramStart"/>
+            <w:r>
+              <w:rPr>
+                <w:lang w:val="en-US"/>
+              </w:rPr>
+              <w:t>Cookie</w:t>
+            </w:r>
+            <w:r>
+              <w:rPr>
+                <w:lang w:val="en-US"/>
+              </w:rPr>
+              <w:t>Type</w:t>
+            </w:r>
+            <w:r>
+              <w:rPr>
+                <w:lang w:val="en-US"/>
+              </w:rPr>
+              <w:t>:Text</w:t>
+            </w:r>
+            <w:proofErr w:type="spellEnd"/>
+            <w:proofErr w:type="gramEnd"/>
+          </w:p>
+        </w:tc>
+      </w:tr>
+      <w:tr>
+        <w:tc>
+          <w:tcPr>
+            <w:tcW w:w="2042" w:type="dxa"/>
+          </w:tcPr>
+          <w:p>
+            <w:pPr>
+              <w:pStyle w:val="ListParagraph"/>
+              <w:ind w:left="0"/>
+              <w:rPr>
+                <w:lang w:val="en-US"/>
+              </w:rPr>
+            </w:pPr>
+            <w:proofErr w:type="spellStart"/>
+            <w:r>
+              <w:rPr>
+                <w:lang w:val="en-US"/>
+              </w:rPr>
+              <w:t>PrivacyPolicy</w:t>
+            </w:r>
+            <w:proofErr w:type="spellEnd"/>
+          </w:p>
+        </w:tc>
+        <w:tc>
+          <w:tcPr>
+            <w:tcW w:w="3348" w:type="dxa"/>
+          </w:tcPr>
+          <w:p>
+            <w:pPr>
+              <w:pStyle w:val="ListParagraph"/>
+              <w:ind w:left="0"/>
+              <w:rPr>
+                <w:lang w:val="en-US"/>
+              </w:rPr>
+            </w:pPr>
+            <w:proofErr w:type="spellStart"/>
+            <w:r>
+              <w:rPr>
+                <w:lang w:val="en-US"/>
+              </w:rPr>
+              <w:t>ppdmmodule_privacypolicytable</w:t>
+            </w:r>
+            <w:proofErr w:type="spellEnd"/>
+          </w:p>
+        </w:tc>
+        <w:tc>
+          <w:tcPr>
+            <w:tcW w:w="2605" w:type="dxa"/>
+          </w:tcPr>
+          <w:p>
+            <w:pPr>
+              <w:pStyle w:val="ListParagraph"/>
+              <w:ind w:left="0"/>
+              <w:rPr>
+                <w:lang w:val="en-US"/>
+              </w:rPr>
+            </w:pPr>
+            <w:proofErr w:type="spellStart"/>
+            <w:proofErr w:type="gramStart"/>
+            <w:r>
+              <w:rPr>
+                <w:lang w:val="en-US"/>
+              </w:rPr>
+              <w:t>PrivacyPolicyData:Text</w:t>
+            </w:r>
+            <w:proofErr w:type="spellEnd"/>
+            <w:proofErr w:type="gramEnd"/>
+          </w:p>
+        </w:tc>
+      </w:tr>
+      <w:tr>
+        <w:tc>
+          <w:tcPr>
+            <w:tcW w:w="2042" w:type="dxa"/>
+          </w:tcPr>
+          <w:p>
+            <w:pPr>
+              <w:pStyle w:val="ListParagraph"/>
+              <w:ind w:left="0"/>
+              <w:rPr>
+                <w:lang w:val="en-US"/>
+              </w:rPr>
+            </w:pPr>
+            <w:r>
+              <w:rPr>
+                <w:lang w:val="en-US"/>
+              </w:rPr>
+              <w:t>Users</w:t>
+            </w:r>
+          </w:p>
+        </w:tc>
+        <w:tc>
+          <w:tcPr>
+            <w:tcW w:w="3348" w:type="dxa"/>
+          </w:tcPr>
+          <w:p>
+            <w:pPr>
+              <w:pStyle w:val="ListParagraph"/>
+              <w:ind w:left="0"/>
+              <w:rPr>
+                <w:lang w:val="en-US"/>
+              </w:rPr>
+            </w:pPr>
+            <w:proofErr w:type="spellStart"/>
+            <w:r>
+              <w:rPr>
+                <w:lang w:val="en-US"/>
+              </w:rPr>
+              <w:t>ppdmmodule_userstable</w:t>
+            </w:r>
+            <w:proofErr w:type="spellEnd"/>
+          </w:p>
+        </w:tc>
+        <w:tc>
+          <w:tcPr>
+            <w:tcW w:w="2605" w:type="dxa"/>
+          </w:tcPr>
+          <w:p>
+            <w:pPr>
+              <w:pStyle w:val="ListParagraph"/>
+              <w:ind w:left="0"/>
+              <w:rPr>
+                <w:lang w:val="en-US"/>
+              </w:rPr>
+            </w:pPr>
+            <w:proofErr w:type="spellStart"/>
+            <w:proofErr w:type="gramStart"/>
+            <w:r>
+              <w:rPr>
+                <w:lang w:val="en-US"/>
+              </w:rPr>
+              <w:t>UserName:Text</w:t>
+            </w:r>
+            <w:proofErr w:type="spellEnd"/>
+            <w:proofErr w:type="gramEnd"/>
+          </w:p>
+          <w:p>
+            <w:pPr>
+              <w:pStyle w:val="ListParagraph"/>
+              <w:ind w:left="0"/>
+              <w:rPr>
+                <w:lang w:val="en-US"/>
+              </w:rPr>
+            </w:pPr>
+            <w:proofErr w:type="spellStart"/>
+            <w:proofErr w:type="gramStart"/>
+            <w:r>
+              <w:rPr>
+                <w:lang w:val="en-US"/>
+              </w:rPr>
+              <w:t>UserEmail:Text</w:t>
+            </w:r>
+            <w:proofErr w:type="spellEnd"/>
+            <w:proofErr w:type="gramEnd"/>
+          </w:p>
+        </w:tc>
+      </w:tr>
+    </w:tbl>
+    <w:p>
+      <w:pPr>
+        <w:pStyle w:val="ListParagraph"/>
+        <w:rPr>
+          <w:lang w:val="en-US"/>
+        </w:rPr>
+      </w:pPr>
+    </w:p>
+    <w:p>
+      <w:pPr>
+        <w:pStyle w:val="ListParagraph"/>
+        <w:rPr>
+          <w:lang w:val="en-US"/>
+        </w:rPr>
+      </w:pPr>
+      <w:r>
+        <w:rPr>
+          <w:lang w:val="en-US"/>
+        </w:rPr>
+        <w:drawing>
+          <wp:inline distT="0" distB="0" distL="0" distR="0" wp14:anchorId="2C3F5636" wp14:editId="1FD32ABB">
+            <wp:extent cx="5731510" cy="2700655"/>
+            <wp:effectExtent l="0" t="0" r="2540" b="4445"/>
+            <wp:docPr id="1" name="Picture 1" descr="Text, table&#10;&#10;Description automatically generated"/>
+            <wp:cNvGraphicFramePr>
+              <a:graphicFrameLocks xmlns:a="http://schemas.openxmlformats.org/drawingml/2006/main" noChangeAspect="1"/>
+            </wp:cNvGraphicFramePr>
+            <a:graphic xmlns:a="http://schemas.openxmlformats.org/drawingml/2006/main">
+              <a:graphicData uri="http://schemas.openxmlformats.org/drawingml/2006/picture">
+                <pic:pic xmlns:pic="http://schemas.openxmlformats.org/drawingml/2006/picture">
+                  <pic:nvPicPr>
+                    <pic:cNvPr id="1" name="Picture 1" descr="Text, table&#10;&#10;Description automatically generated"/>
+                    <pic:cNvPicPr/>
+                  </pic:nvPicPr>
+                  <pic:blipFill>
+                    <a:blip r:embed="rId5"/>
+                    <a:stretch>
+                      <a:fillRect/>
+                    </a:stretch>
+                  </pic:blipFill>
+                  <pic:spPr>
+                    <a:xfrm>
+                      <a:off x="0" y="0"/>
+                      <a:ext cx="5731510" cy="2700655"/>
+                    </a:xfrm>
+                    <a:prstGeom prst="rect">
+                      <a:avLst/>
+                    </a:prstGeom>
+                  </pic:spPr>
+                </pic:pic>
+              </a:graphicData>
+            </a:graphic>
+          </wp:inline>
+        </w:drawing>
+      </w:r>
     </w:p>
     <w:p>
       <w:pPr>
@@ -1699,7 +2486,7 @@
     <w:lsdException w:name="Table Web 2" w:semiHidden="1" w:unhideWhenUsed="1"/>
     <w:lsdException w:name="Table Web 3" w:semiHidden="1" w:unhideWhenUsed="1"/>
     <w:lsdException w:name="Balloon Text" w:semiHidden="1" w:unhideWhenUsed="1"/>
-    <w:lsdException w:name="Table Grid" w:semiHidden="1" w:uiPriority="59" w:unhideWhenUsed="1"/>
+    <w:lsdException w:name="Table Grid" w:uiPriority="59"/>
     <w:lsdException w:name="Table Theme" w:semiHidden="1" w:unhideWhenUsed="1"/>
     <w:lsdException w:name="Placeholder Text" w:semiHidden="1"/>
     <w:lsdException w:name="No Spacing" w:uiPriority="1" w:qFormat="1"/>
@@ -2002,6 +2789,25 @@
       <w:szCs w:val="28"/>
     </w:rPr>
   </w:style>
+  <w:style w:type="table" w:styleId="TableGrid">
+    <w:name w:val="Table Grid"/>
+    <w:basedOn w:val="TableNormal"/>
+    <w:uiPriority w:val="59"/>
+    <w:rsid w:val="007745B5"/>
+    <w:pPr>
+      <w:spacing w:after="0" w:line="240" w:lineRule="auto"/>
+    </w:pPr>
+    <w:tblPr>
+      <w:tblBorders>
+        <w:top w:val="single" w:sz="4" w:space="0" w:color="auto"/>
+        <w:left w:val="single" w:sz="4" w:space="0" w:color="auto"/>
+        <w:bottom w:val="single" w:sz="4" w:space="0" w:color="auto"/>
+        <w:right w:val="single" w:sz="4" w:space="0" w:color="auto"/>
+        <w:insideH w:val="single" w:sz="4" w:space="0" w:color="auto"/>
+        <w:insideV w:val="single" w:sz="4" w:space="0" w:color="auto"/>
+      </w:tblBorders>
+    </w:tblPr>
+  </w:style>
 </w:styles>
 </file>
 

</xml_diff>

<commit_message>
MoM 29th Dec 2022
</commit_message>
<xml_diff>
--- a/documents/PPDM Module Creation Guidelines.docx
+++ b/documents/PPDM Module Creation Guidelines.docx
@@ -1362,9 +1362,9 @@
         <w:tblLook w:val="04A0" w:firstRow="1" w:lastRow="0" w:firstColumn="1" w:lastColumn="0" w:noHBand="0" w:noVBand="1"/>
       </w:tblPr>
       <w:tblGrid>
-        <w:gridCol w:w="2042"/>
-        <w:gridCol w:w="3348"/>
-        <w:gridCol w:w="2605"/>
+        <w:gridCol w:w="1567"/>
+        <w:gridCol w:w="3214"/>
+        <w:gridCol w:w="3741"/>
       </w:tblGrid>
       <w:tr>
         <w:tc>
@@ -1490,6 +1490,149 @@
                 <w:lang w:val="en-US"/>
               </w:rPr>
               <w:t>SiteName:Text</w:t>
+            </w:r>
+            <w:proofErr w:type="spellEnd"/>
+            <w:proofErr w:type="gramEnd"/>
+          </w:p>
+          <w:p>
+            <w:pPr>
+              <w:pStyle w:val="ListParagraph"/>
+              <w:ind w:left="0"/>
+              <w:rPr>
+                <w:lang w:val="en-US"/>
+              </w:rPr>
+            </w:pPr>
+            <w:proofErr w:type="spellStart"/>
+            <w:r>
+              <w:rPr>
+                <w:highlight w:val="yellow"/>
+                <w:lang w:val="en-US"/>
+              </w:rPr>
+              <w:t>SiteURL</w:t>
+            </w:r>
+            <w:proofErr w:type="spellEnd"/>
+            <w:r>
+              <w:rPr>
+                <w:highlight w:val="yellow"/>
+                <w:lang w:val="en-US"/>
+              </w:rPr>
+              <w:t>: Text</w:t>
+            </w:r>
+          </w:p>
+        </w:tc>
+      </w:tr>
+      <w:tr>
+        <w:tc>
+          <w:tcPr>
+            <w:tcW w:w="2042" w:type="dxa"/>
+          </w:tcPr>
+          <w:p>
+            <w:pPr>
+              <w:pStyle w:val="ListParagraph"/>
+              <w:ind w:left="0"/>
+              <w:rPr>
+                <w:lang w:val="en-US"/>
+              </w:rPr>
+            </w:pPr>
+            <w:proofErr w:type="spellStart"/>
+            <w:r>
+              <w:rPr>
+                <w:lang w:val="en-US"/>
+              </w:rPr>
+              <w:t>CookieCategory</w:t>
+            </w:r>
+            <w:proofErr w:type="spellEnd"/>
+          </w:p>
+        </w:tc>
+        <w:tc>
+          <w:tcPr>
+            <w:tcW w:w="3348" w:type="dxa"/>
+          </w:tcPr>
+          <w:p>
+            <w:pPr>
+              <w:pStyle w:val="ListParagraph"/>
+              <w:ind w:left="0"/>
+              <w:rPr>
+                <w:lang w:val="en-US"/>
+              </w:rPr>
+            </w:pPr>
+            <w:proofErr w:type="spellStart"/>
+            <w:r>
+              <w:rPr>
+                <w:lang w:val="en-US"/>
+              </w:rPr>
+              <w:t>ppdmmodule_cookiecategorytable</w:t>
+            </w:r>
+            <w:proofErr w:type="spellEnd"/>
+          </w:p>
+        </w:tc>
+        <w:tc>
+          <w:tcPr>
+            <w:tcW w:w="2605" w:type="dxa"/>
+          </w:tcPr>
+          <w:p>
+            <w:pPr>
+              <w:pStyle w:val="ListParagraph"/>
+              <w:ind w:left="0"/>
+              <w:rPr>
+                <w:lang w:val="en-US"/>
+              </w:rPr>
+            </w:pPr>
+            <w:proofErr w:type="spellStart"/>
+            <w:proofErr w:type="gramStart"/>
+            <w:r>
+              <w:rPr>
+                <w:lang w:val="en-US"/>
+              </w:rPr>
+              <w:t>CookieCategoryName:Text</w:t>
+            </w:r>
+            <w:proofErr w:type="spellEnd"/>
+            <w:proofErr w:type="gramEnd"/>
+          </w:p>
+          <w:p>
+            <w:pPr>
+              <w:pStyle w:val="ListParagraph"/>
+              <w:ind w:left="0"/>
+              <w:rPr>
+                <w:lang w:val="en-US"/>
+              </w:rPr>
+            </w:pPr>
+            <w:proofErr w:type="spellStart"/>
+            <w:proofErr w:type="gramStart"/>
+            <w:r>
+              <w:rPr>
+                <w:highlight w:val="yellow"/>
+                <w:lang w:val="en-US"/>
+              </w:rPr>
+              <w:t>CookieCategory</w:t>
+            </w:r>
+            <w:r>
+              <w:rPr>
+                <w:highlight w:val="yellow"/>
+                <w:lang w:val="en-US"/>
+              </w:rPr>
+              <w:t>Description</w:t>
+            </w:r>
+            <w:r>
+              <w:rPr>
+                <w:highlight w:val="yellow"/>
+                <w:lang w:val="en-US"/>
+              </w:rPr>
+              <w:t>:</w:t>
+            </w:r>
+            <w:r>
+              <w:rPr>
+                <w:highlight w:val="yellow"/>
+                <w:lang w:val="en-US"/>
+              </w:rPr>
+              <w:t>Multiline</w:t>
+            </w:r>
+            <w:r>
+              <w:rPr>
+                <w:highlight w:val="yellow"/>
+                <w:lang w:val="en-US"/>
+              </w:rPr>
+              <w:t>Text</w:t>
             </w:r>
             <w:proofErr w:type="spellEnd"/>
             <w:proofErr w:type="gramEnd"/>
@@ -1509,12 +1652,105 @@
                 <w:lang w:val="en-US"/>
               </w:rPr>
             </w:pPr>
+            <w:r>
+              <w:rPr>
+                <w:lang w:val="en-US"/>
+              </w:rPr>
+              <w:t>Vendor</w:t>
+            </w:r>
+          </w:p>
+        </w:tc>
+        <w:tc>
+          <w:tcPr>
+            <w:tcW w:w="3348" w:type="dxa"/>
+          </w:tcPr>
+          <w:p>
+            <w:pPr>
+              <w:pStyle w:val="ListParagraph"/>
+              <w:ind w:left="0"/>
+              <w:rPr>
+                <w:lang w:val="en-US"/>
+              </w:rPr>
+            </w:pPr>
             <w:proofErr w:type="spellStart"/>
             <w:r>
               <w:rPr>
                 <w:lang w:val="en-US"/>
               </w:rPr>
-              <w:t>CookieCategory</w:t>
+              <w:t>ppdmmodule_vendortable</w:t>
+            </w:r>
+            <w:proofErr w:type="spellEnd"/>
+          </w:p>
+        </w:tc>
+        <w:tc>
+          <w:tcPr>
+            <w:tcW w:w="2605" w:type="dxa"/>
+          </w:tcPr>
+          <w:p>
+            <w:pPr>
+              <w:pStyle w:val="ListParagraph"/>
+              <w:ind w:left="0"/>
+              <w:rPr>
+                <w:lang w:val="en-US"/>
+              </w:rPr>
+            </w:pPr>
+            <w:proofErr w:type="spellStart"/>
+            <w:proofErr w:type="gramStart"/>
+            <w:r>
+              <w:rPr>
+                <w:lang w:val="en-US"/>
+              </w:rPr>
+              <w:t>VendorName:Text</w:t>
+            </w:r>
+            <w:proofErr w:type="spellEnd"/>
+            <w:proofErr w:type="gramEnd"/>
+          </w:p>
+          <w:p>
+            <w:pPr>
+              <w:pStyle w:val="ListParagraph"/>
+              <w:ind w:left="0"/>
+              <w:rPr>
+                <w:lang w:val="en-US"/>
+              </w:rPr>
+            </w:pPr>
+            <w:proofErr w:type="spellStart"/>
+            <w:r>
+              <w:rPr>
+                <w:highlight w:val="yellow"/>
+                <w:lang w:val="en-US"/>
+              </w:rPr>
+              <w:t>VendorURL</w:t>
+            </w:r>
+            <w:proofErr w:type="spellEnd"/>
+            <w:r>
+              <w:rPr>
+                <w:highlight w:val="yellow"/>
+                <w:lang w:val="en-US"/>
+              </w:rPr>
+              <w:t>: Text</w:t>
+            </w:r>
+          </w:p>
+        </w:tc>
+      </w:tr>
+      <w:tr>
+        <w:tc>
+          <w:tcPr>
+            <w:tcW w:w="2042" w:type="dxa"/>
+          </w:tcPr>
+          <w:p>
+            <w:pPr>
+              <w:pStyle w:val="ListParagraph"/>
+              <w:ind w:left="0"/>
+              <w:rPr>
+                <w:lang w:val="en-US"/>
+              </w:rPr>
+            </w:pPr>
+            <w:proofErr w:type="spellStart"/>
+            <w:r>
+              <w:rPr>
+                <w:lang w:val="en-US"/>
+              </w:rPr>
+              <w:t>CookieData</w:t>
             </w:r>
             <w:proofErr w:type="spellEnd"/>
           </w:p>
@@ -1536,7 +1772,7 @@
               <w:rPr>
                 <w:lang w:val="en-US"/>
               </w:rPr>
-              <w:t>ppdmmodule_cookiecategorytable</w:t>
+              <w:t>ppdmmodule_cookiedatatable</w:t>
             </w:r>
             <w:proofErr w:type="spellEnd"/>
           </w:p>
@@ -1559,7 +1795,7 @@
               <w:rPr>
                 <w:lang w:val="en-US"/>
               </w:rPr>
-              <w:t>CookieCategoryName:Text</w:t>
+              <w:t>CookieName:Text</w:t>
             </w:r>
             <w:proofErr w:type="spellEnd"/>
             <w:proofErr w:type="gramEnd"/>
@@ -1579,12 +1815,14 @@
                 <w:lang w:val="en-US"/>
               </w:rPr>
             </w:pPr>
-            <w:r>
-              <w:rPr>
-                <w:lang w:val="en-US"/>
-              </w:rPr>
-              <w:t>Vendor</w:t>
-            </w:r>
+            <w:proofErr w:type="spellStart"/>
+            <w:r>
+              <w:rPr>
+                <w:lang w:val="en-US"/>
+              </w:rPr>
+              <w:t>CookieType</w:t>
+            </w:r>
+            <w:proofErr w:type="spellEnd"/>
           </w:p>
         </w:tc>
         <w:tc>
@@ -1604,7 +1842,7 @@
               <w:rPr>
                 <w:lang w:val="en-US"/>
               </w:rPr>
-              <w:t>ppdmmodule_vendortable</w:t>
+              <w:t>ppdmmodule_cookietypetable</w:t>
             </w:r>
             <w:proofErr w:type="spellEnd"/>
           </w:p>
@@ -1627,7 +1865,7 @@
               <w:rPr>
                 <w:lang w:val="en-US"/>
               </w:rPr>
-              <w:t>VendorName:Text</w:t>
+              <w:t>CookieType:Text</w:t>
             </w:r>
             <w:proofErr w:type="spellEnd"/>
             <w:proofErr w:type="gramEnd"/>
@@ -1652,7 +1890,7 @@
               <w:rPr>
                 <w:lang w:val="en-US"/>
               </w:rPr>
-              <w:t>CookieData</w:t>
+              <w:t>PrivacyPolicy</w:t>
             </w:r>
             <w:proofErr w:type="spellEnd"/>
           </w:p>
@@ -1674,7 +1912,7 @@
               <w:rPr>
                 <w:lang w:val="en-US"/>
               </w:rPr>
-              <w:t>ppdmmodule_cookiedatatable</w:t>
+              <w:t>ppdmmodule_privacypolicytable</w:t>
             </w:r>
             <w:proofErr w:type="spellEnd"/>
           </w:p>
@@ -1697,7 +1935,21 @@
               <w:rPr>
                 <w:lang w:val="en-US"/>
               </w:rPr>
-              <w:t>CookieName:Text</w:t>
+              <w:t>PrivacyPolicyData:</w:t>
+            </w:r>
+            <w:r>
+              <w:rPr>
+                <w:highlight w:val="yellow"/>
+                <w:lang w:val="en-US"/>
+              </w:rPr>
+              <w:t>Multiline</w:t>
+            </w:r>
+            <w:r>
+              <w:rPr>
+                <w:highlight w:val="yellow"/>
+                <w:lang w:val="en-US"/>
+              </w:rPr>
+              <w:t>Text</w:t>
             </w:r>
             <w:proofErr w:type="spellEnd"/>
             <w:proofErr w:type="gramEnd"/>
@@ -1717,20 +1969,12 @@
                 <w:lang w:val="en-US"/>
               </w:rPr>
             </w:pPr>
-            <w:proofErr w:type="spellStart"/>
-            <w:r>
-              <w:rPr>
-                <w:lang w:val="en-US"/>
-              </w:rPr>
-              <w:t>Cookie</w:t>
-            </w:r>
-            <w:r>
-              <w:rPr>
-                <w:lang w:val="en-US"/>
-              </w:rPr>
-              <w:t>Type</w:t>
-            </w:r>
-            <w:proofErr w:type="spellEnd"/>
+            <w:r>
+              <w:rPr>
+                <w:lang w:val="en-US"/>
+              </w:rPr>
+              <w:t>Users</w:t>
+            </w:r>
           </w:p>
         </w:tc>
         <w:tc>
@@ -1750,19 +1994,7 @@
               <w:rPr>
                 <w:lang w:val="en-US"/>
               </w:rPr>
-              <w:t>ppdmmodule_cookie</w:t>
-            </w:r>
-            <w:r>
-              <w:rPr>
-                <w:lang w:val="en-US"/>
-              </w:rPr>
-              <w:t>type</w:t>
-            </w:r>
-            <w:r>
-              <w:rPr>
-                <w:lang w:val="en-US"/>
-              </w:rPr>
-              <w:t>table</w:t>
+              <w:t>ppdmmodule_userstable</w:t>
             </w:r>
             <w:proofErr w:type="spellEnd"/>
           </w:p>
@@ -1785,156 +2017,6 @@
               <w:rPr>
                 <w:lang w:val="en-US"/>
               </w:rPr>
-              <w:t>Cookie</w:t>
-            </w:r>
-            <w:r>
-              <w:rPr>
-                <w:lang w:val="en-US"/>
-              </w:rPr>
-              <w:t>Type</w:t>
-            </w:r>
-            <w:r>
-              <w:rPr>
-                <w:lang w:val="en-US"/>
-              </w:rPr>
-              <w:t>:Text</w:t>
-            </w:r>
-            <w:proofErr w:type="spellEnd"/>
-            <w:proofErr w:type="gramEnd"/>
-          </w:p>
-        </w:tc>
-      </w:tr>
-      <w:tr>
-        <w:tc>
-          <w:tcPr>
-            <w:tcW w:w="2042" w:type="dxa"/>
-          </w:tcPr>
-          <w:p>
-            <w:pPr>
-              <w:pStyle w:val="ListParagraph"/>
-              <w:ind w:left="0"/>
-              <w:rPr>
-                <w:lang w:val="en-US"/>
-              </w:rPr>
-            </w:pPr>
-            <w:proofErr w:type="spellStart"/>
-            <w:r>
-              <w:rPr>
-                <w:lang w:val="en-US"/>
-              </w:rPr>
-              <w:t>PrivacyPolicy</w:t>
-            </w:r>
-            <w:proofErr w:type="spellEnd"/>
-          </w:p>
-        </w:tc>
-        <w:tc>
-          <w:tcPr>
-            <w:tcW w:w="3348" w:type="dxa"/>
-          </w:tcPr>
-          <w:p>
-            <w:pPr>
-              <w:pStyle w:val="ListParagraph"/>
-              <w:ind w:left="0"/>
-              <w:rPr>
-                <w:lang w:val="en-US"/>
-              </w:rPr>
-            </w:pPr>
-            <w:proofErr w:type="spellStart"/>
-            <w:r>
-              <w:rPr>
-                <w:lang w:val="en-US"/>
-              </w:rPr>
-              <w:t>ppdmmodule_privacypolicytable</w:t>
-            </w:r>
-            <w:proofErr w:type="spellEnd"/>
-          </w:p>
-        </w:tc>
-        <w:tc>
-          <w:tcPr>
-            <w:tcW w:w="2605" w:type="dxa"/>
-          </w:tcPr>
-          <w:p>
-            <w:pPr>
-              <w:pStyle w:val="ListParagraph"/>
-              <w:ind w:left="0"/>
-              <w:rPr>
-                <w:lang w:val="en-US"/>
-              </w:rPr>
-            </w:pPr>
-            <w:proofErr w:type="spellStart"/>
-            <w:proofErr w:type="gramStart"/>
-            <w:r>
-              <w:rPr>
-                <w:lang w:val="en-US"/>
-              </w:rPr>
-              <w:t>PrivacyPolicyData:Text</w:t>
-            </w:r>
-            <w:proofErr w:type="spellEnd"/>
-            <w:proofErr w:type="gramEnd"/>
-          </w:p>
-        </w:tc>
-      </w:tr>
-      <w:tr>
-        <w:tc>
-          <w:tcPr>
-            <w:tcW w:w="2042" w:type="dxa"/>
-          </w:tcPr>
-          <w:p>
-            <w:pPr>
-              <w:pStyle w:val="ListParagraph"/>
-              <w:ind w:left="0"/>
-              <w:rPr>
-                <w:lang w:val="en-US"/>
-              </w:rPr>
-            </w:pPr>
-            <w:r>
-              <w:rPr>
-                <w:lang w:val="en-US"/>
-              </w:rPr>
-              <w:t>Users</w:t>
-            </w:r>
-          </w:p>
-        </w:tc>
-        <w:tc>
-          <w:tcPr>
-            <w:tcW w:w="3348" w:type="dxa"/>
-          </w:tcPr>
-          <w:p>
-            <w:pPr>
-              <w:pStyle w:val="ListParagraph"/>
-              <w:ind w:left="0"/>
-              <w:rPr>
-                <w:lang w:val="en-US"/>
-              </w:rPr>
-            </w:pPr>
-            <w:proofErr w:type="spellStart"/>
-            <w:r>
-              <w:rPr>
-                <w:lang w:val="en-US"/>
-              </w:rPr>
-              <w:t>ppdmmodule_userstable</w:t>
-            </w:r>
-            <w:proofErr w:type="spellEnd"/>
-          </w:p>
-        </w:tc>
-        <w:tc>
-          <w:tcPr>
-            <w:tcW w:w="2605" w:type="dxa"/>
-          </w:tcPr>
-          <w:p>
-            <w:pPr>
-              <w:pStyle w:val="ListParagraph"/>
-              <w:ind w:left="0"/>
-              <w:rPr>
-                <w:lang w:val="en-US"/>
-              </w:rPr>
-            </w:pPr>
-            <w:proofErr w:type="spellStart"/>
-            <w:proofErr w:type="gramStart"/>
-            <w:r>
-              <w:rPr>
-                <w:lang w:val="en-US"/>
-              </w:rPr>
               <w:t>UserName:Text</w:t>
             </w:r>
             <w:proofErr w:type="spellEnd"/>
@@ -1979,6 +2061,7 @@
       </w:pPr>
       <w:r>
         <w:rPr>
+          <w:noProof/>
           <w:lang w:val="en-US"/>
         </w:rPr>
         <w:drawing>

</xml_diff>